<commit_message>
Zaktualizowano sugestie autorów dotyczące tematu rekurencji
</commit_message>
<xml_diff>
--- a/Wprowadzenie do rekurencji/Realizacja ogólnego tematu.docx
+++ b/Wprowadzenie do rekurencji/Realizacja ogólnego tematu.docx
@@ -19,7 +19,7 @@
     </w:p>
     <w:p>
       <w:pPr>
-        <w:pStyle w:val="Kolorowalistaakcent1"/>
+        <w:pStyle w:val="Kolorowalistaakcent11"/>
         <w:numPr>
           <w:ilvl w:val="0"/>
           <w:numId w:val="1"/>
@@ -33,7 +33,7 @@
     </w:p>
     <w:p>
       <w:pPr>
-        <w:pStyle w:val="Kolorowalistaakcent1"/>
+        <w:pStyle w:val="Kolorowalistaakcent11"/>
         <w:numPr>
           <w:ilvl w:val="0"/>
           <w:numId w:val="1"/>
@@ -65,10 +65,15 @@
       <w:r>
         <w:t xml:space="preserve">winny obowiązkowo odzwierciedlać układ z odpowiednich prezentacji. </w:t>
       </w:r>
+      <w:r>
+        <w:t>Podczas ćwiczenia samodzielnego, uczniowie powinni najpierw spróbować samodzielnie (w grupach) prześledzić działanie algorytmu i spisać wykonywane instrukcje a także zmiany na stosie, a dopiero potem sprawdzić poprawność rozwiązania wspólnie z nauczycielem.</w:t>
+      </w:r>
+      <w:bookmarkStart w:id="0" w:name="_GoBack"/>
+      <w:bookmarkEnd w:id="0"/>
     </w:p>
     <w:p>
       <w:pPr>
-        <w:pStyle w:val="Kolorowalistaakcent1"/>
+        <w:pStyle w:val="Kolorowalistaakcent11"/>
         <w:numPr>
           <w:ilvl w:val="0"/>
           <w:numId w:val="1"/>
@@ -82,7 +87,7 @@
     </w:p>
     <w:p>
       <w:pPr>
-        <w:pStyle w:val="Kolorowalistaakcent1"/>
+        <w:pStyle w:val="Kolorowalistaakcent11"/>
         <w:numPr>
           <w:ilvl w:val="1"/>
           <w:numId w:val="1"/>
@@ -105,7 +110,7 @@
     </w:p>
     <w:p>
       <w:pPr>
-        <w:pStyle w:val="Kolorowalistaakcent1"/>
+        <w:pStyle w:val="Kolorowalistaakcent11"/>
         <w:numPr>
           <w:ilvl w:val="1"/>
           <w:numId w:val="1"/>
@@ -119,7 +124,7 @@
     </w:p>
     <w:p>
       <w:pPr>
-        <w:pStyle w:val="Kolorowalistaakcent1"/>
+        <w:pStyle w:val="Kolorowalistaakcent11"/>
         <w:numPr>
           <w:ilvl w:val="1"/>
           <w:numId w:val="1"/>
@@ -133,7 +138,7 @@
     </w:p>
     <w:p>
       <w:pPr>
-        <w:pStyle w:val="Kolorowalistaakcent1"/>
+        <w:pStyle w:val="Kolorowalistaakcent11"/>
         <w:numPr>
           <w:ilvl w:val="0"/>
           <w:numId w:val="1"/>
@@ -153,7 +158,7 @@
     </w:p>
     <w:p>
       <w:pPr>
-        <w:pStyle w:val="Kolorowalistaakcent1"/>
+        <w:pStyle w:val="Kolorowalistaakcent11"/>
         <w:numPr>
           <w:ilvl w:val="0"/>
           <w:numId w:val="1"/>
@@ -162,38 +167,15 @@
         <w:jc w:val="both"/>
       </w:pPr>
       <w:r>
-        <w:t xml:space="preserve">Na lekcji 3, podczas wprowadzenia do </w:t>
-      </w:r>
-      <w:r>
-        <w:rPr>
-          <w:i/>
-        </w:rPr>
-        <w:t xml:space="preserve">Gry </w:t>
-      </w:r>
-      <w:proofErr w:type="spellStart"/>
-      <w:r>
-        <w:rPr>
-          <w:i/>
-        </w:rPr>
-        <w:t>Blockly</w:t>
-      </w:r>
-      <w:proofErr w:type="spellEnd"/>
-      <w:r>
-        <w:rPr>
-          <w:i/>
-        </w:rPr>
-        <w:t xml:space="preserve"> – Żółw</w:t>
-      </w:r>
-      <w:r>
-        <w:t>, należy szczególną uwagę położyć na fragmenty wykorzystywane podczas zadania związanego z Trójkątem Sierpińskiego – rysowanie trójkąta oraz wykorzystanie funkcji</w:t>
-      </w:r>
-      <w:r>
-        <w:t>.</w:t>
+        <w:t>Na lekcji pierwszej podczas omawiania zadania domowego (zadanie z małpą) należy zwrócić uwagę na to, że nie musimy znać budowy (struktury) drzewa, aby zrealizować algorytm. Wystarczy nam informacja, że jest to drzewo, na którym znajduje się dokładnie jeden banan i da się do niego dotrzeć chodząc po gałęziach.</w:t>
+      </w:r>
+      <w:r>
+        <w:t xml:space="preserve"> Podobnie w przypadku zadania z pudełkami, także nie musieliśmy znać układu pudełek, aby wykonać algorytm.</w:t>
       </w:r>
     </w:p>
     <w:p>
       <w:pPr>
-        <w:pStyle w:val="Kolorowalistaakcent1"/>
+        <w:pStyle w:val="Kolorowalistaakcent11"/>
         <w:numPr>
           <w:ilvl w:val="0"/>
           <w:numId w:val="1"/>
@@ -213,7 +195,7 @@
     </w:p>
     <w:p>
       <w:pPr>
-        <w:pStyle w:val="Kolorowalistaakcent1"/>
+        <w:pStyle w:val="Kolorowalistaakcent11"/>
         <w:numPr>
           <w:ilvl w:val="0"/>
           <w:numId w:val="1"/>
@@ -227,8 +209,6 @@
       <w:r>
         <w:t>.</w:t>
       </w:r>
-      <w:bookmarkStart w:id="0" w:name="_GoBack"/>
-      <w:bookmarkEnd w:id="0"/>
     </w:p>
     <w:sectPr>
       <w:pgSz w:w="11906" w:h="16838"/>
@@ -620,8 +600,8 @@
     <w:lsdException w:name="Plain Table 5" w:uiPriority="31" w:qFormat="1"/>
     <w:lsdException w:name="Grid Table Light" w:uiPriority="32" w:qFormat="1"/>
     <w:lsdException w:name="Grid Table 1 Light" w:uiPriority="33" w:qFormat="1"/>
-    <w:lsdException w:name="Grid Table 2" w:semiHidden="1" w:uiPriority="37" w:unhideWhenUsed="1"/>
-    <w:lsdException w:name="Grid Table 3" w:semiHidden="1" w:uiPriority="39" w:unhideWhenUsed="1" w:qFormat="1"/>
+    <w:lsdException w:name="Grid Table 2" w:uiPriority="37"/>
+    <w:lsdException w:name="Grid Table 3" w:uiPriority="39" w:qFormat="1"/>
     <w:lsdException w:name="Grid Table 4" w:uiPriority="41"/>
     <w:lsdException w:name="Grid Table 5 Dark" w:uiPriority="42"/>
     <w:lsdException w:name="Grid Table 6 Colorful" w:uiPriority="43"/>
@@ -749,7 +729,7 @@
       <w:outlineLvl w:val="0"/>
     </w:pPr>
     <w:rPr>
-      <w:rFonts w:asciiTheme="majorHAnsi" w:eastAsiaTheme="majorEastAsia" w:hAnsiTheme="majorHAnsi" w:cstheme="majorBidi"/>
+      <w:rFonts w:ascii="Calibri Light" w:eastAsia="Times New Roman" w:hAnsi="Calibri Light"/>
       <w:b/>
       <w:bCs/>
       <w:kern w:val="32"/>
@@ -768,7 +748,6 @@
     <w:uiPriority w:val="99"/>
     <w:semiHidden/>
     <w:unhideWhenUsed/>
-    <w:qFormat/>
     <w:tblPr>
       <w:tblInd w:w="0" w:type="dxa"/>
       <w:tblCellMar>
@@ -785,8 +764,8 @@
     <w:semiHidden/>
     <w:unhideWhenUsed/>
   </w:style>
-  <w:style w:type="paragraph" w:styleId="Kolorowalistaakcent1">
-    <w:name w:val="Colorful List Accent 1"/>
+  <w:style w:type="paragraph" w:customStyle="1" w:styleId="Kolorowalistaakcent11">
+    <w:name w:val="Kolorowa lista — akcent 11"/>
     <w:basedOn w:val="Normalny"/>
     <w:uiPriority w:val="34"/>
     <w:qFormat/>
@@ -798,12 +777,11 @@
   </w:style>
   <w:style w:type="character" w:customStyle="1" w:styleId="Nagwek1Znak">
     <w:name w:val="Nagłówek 1 Znak"/>
-    <w:basedOn w:val="Domylnaczcionkaakapitu"/>
     <w:link w:val="Nagwek1"/>
     <w:uiPriority w:val="9"/>
     <w:rsid w:val="00AC28C7"/>
     <w:rPr>
-      <w:rFonts w:asciiTheme="majorHAnsi" w:eastAsiaTheme="majorEastAsia" w:hAnsiTheme="majorHAnsi" w:cstheme="majorBidi"/>
+      <w:rFonts w:ascii="Calibri Light" w:eastAsia="Times New Roman" w:hAnsi="Calibri Light" w:cs="Times New Roman"/>
       <w:b/>
       <w:bCs/>
       <w:kern w:val="32"/>

</xml_diff>